<commit_message>
engineering thesis doc introduction
</commit_message>
<xml_diff>
--- a/engineering_thesis.docx
+++ b/engineering_thesis.docx
@@ -63,25 +63,7 @@
             <w:sz w:val="24"/>
             <w:szCs w:val="24"/>
           </w:rPr>
-          <w:t>https://www.kaggle.com/datasets/alexteboul/heart-disease-health-</w:t>
-        </w:r>
-        <w:r>
-          <w:rPr>
-            <w:rStyle w:val="Hipercze"/>
-            <w:rFonts w:ascii="Times New Roman" w:hAnsi="Times New Roman" w:cs="Times New Roman"/>
-            <w:sz w:val="24"/>
-            <w:szCs w:val="24"/>
-          </w:rPr>
-          <w:t>i</w:t>
-        </w:r>
-        <w:r>
-          <w:rPr>
-            <w:rStyle w:val="Hipercze"/>
-            <w:rFonts w:ascii="Times New Roman" w:hAnsi="Times New Roman" w:cs="Times New Roman"/>
-            <w:sz w:val="24"/>
-            <w:szCs w:val="24"/>
-          </w:rPr>
-          <w:t>ndicators-dataset</w:t>
+          <w:t>https://www.kaggle.com/datasets/alexteboul/heart-disease-health-indicators-dataset</w:t>
         </w:r>
       </w:hyperlink>
     </w:p>
@@ -3284,13 +3266,68 @@
           <w:szCs w:val="24"/>
         </w:rPr>
       </w:pPr>
-      <w:r>
-        <w:rPr>
-          <w:rFonts w:ascii="Times New Roman" w:hAnsi="Times New Roman" w:cs="Times New Roman"/>
-          <w:sz w:val="24"/>
-          <w:szCs w:val="24"/>
-        </w:rPr>
-        <w:t>https://scikit-learn.org/stable/modules/generated/sklearn.decomposition.PCA.html</w:t>
+      <w:hyperlink r:id="rId11" w:history="1">
+        <w:r>
+          <w:rPr>
+            <w:rStyle w:val="Hipercze"/>
+            <w:rFonts w:ascii="Times New Roman" w:hAnsi="Times New Roman" w:cs="Times New Roman"/>
+            <w:sz w:val="24"/>
+            <w:szCs w:val="24"/>
+          </w:rPr>
+          <w:t>https://scikit-learn.org/stable/modules/generated/sklearn.decomposition.PCA.html</w:t>
+        </w:r>
+      </w:hyperlink>
+    </w:p>
+    <w:p>
+      <w:pPr>
+        <w:rPr>
+          <w:rFonts w:ascii="Times New Roman" w:hAnsi="Times New Roman" w:cs="Times New Roman"/>
+          <w:sz w:val="24"/>
+          <w:szCs w:val="24"/>
+        </w:rPr>
+      </w:pPr>
+    </w:p>
+    <w:p>
+      <w:pPr>
+        <w:rPr>
+          <w:rFonts w:ascii="Times New Roman" w:hAnsi="Times New Roman" w:cs="Times New Roman"/>
+          <w:sz w:val="24"/>
+          <w:szCs w:val="24"/>
+        </w:rPr>
+      </w:pPr>
+    </w:p>
+    <w:p>
+      <w:pPr>
+        <w:rPr>
+          <w:rFonts w:ascii="Times New Roman" w:hAnsi="Times New Roman" w:cs="Times New Roman"/>
+          <w:sz w:val="24"/>
+          <w:szCs w:val="24"/>
+        </w:rPr>
+      </w:pPr>
+      <w:r>
+        <w:rPr>
+          <w:rFonts w:ascii="Times New Roman" w:hAnsi="Times New Roman" w:cs="Times New Roman"/>
+          <w:sz w:val="24"/>
+          <w:szCs w:val="24"/>
+        </w:rPr>
+        <w:t>LDA:</w:t>
+      </w:r>
+    </w:p>
+    <w:p>
+      <w:pPr>
+        <w:rPr>
+          <w:rFonts w:ascii="Times New Roman" w:hAnsi="Times New Roman" w:cs="Times New Roman"/>
+          <w:sz w:val="24"/>
+          <w:szCs w:val="24"/>
+        </w:rPr>
+      </w:pPr>
+      <w:r>
+        <w:rPr>
+          <w:rFonts w:ascii="Times New Roman" w:hAnsi="Times New Roman" w:cs="Times New Roman"/>
+          <w:sz w:val="24"/>
+          <w:szCs w:val="24"/>
+        </w:rPr>
+        <w:t>https://stackabuse.com/implementing-lda-in-python-with-scikit-learn/</w:t>
       </w:r>
     </w:p>
     <w:sectPr>

</xml_diff>